<commit_message>
Change email a.bulanavicius@aciety.com --> d.bulanavicius@aciety.com
</commit_message>
<xml_diff>
--- a/docs/aciety_tap_cooperation_agreement_2020_may.docx
+++ b/docs/aciety_tap_cooperation_agreement_2020_may.docx
@@ -1,6 +1,6 @@
 
 <file path=word/document.xml><?xml version="1.0" encoding="utf-8"?>
-<w:document xmlns:wpc="http://schemas.microsoft.com/office/word/2010/wordprocessingCanvas" xmlns:cx="http://schemas.microsoft.com/office/drawing/2014/chartex" xmlns:cx1="http://schemas.microsoft.com/office/drawing/2015/9/8/chartex" xmlns:cx2="http://schemas.microsoft.com/office/drawing/2015/10/21/chartex" xmlns:cx3="http://schemas.microsoft.com/office/drawing/2016/5/9/chartex" xmlns:cx4="http://schemas.microsoft.com/office/drawing/2016/5/10/chartex" xmlns:cx5="http://schemas.microsoft.com/office/drawing/2016/5/11/chartex" xmlns:cx6="http://schemas.microsoft.com/office/drawing/2016/5/12/chartex" xmlns:cx7="http://schemas.microsoft.com/office/drawing/2016/5/13/chartex" xmlns:cx8="http://schemas.microsoft.com/office/drawing/2016/5/14/chartex" xmlns:mc="http://schemas.openxmlformats.org/markup-compatibility/2006" xmlns:aink="http://schemas.microsoft.com/office/drawing/2016/ink" xmlns:am3d="http://schemas.microsoft.com/office/drawing/2017/model3d" xmlns:o="urn:schemas-microsoft-com:office:office" xmlns:r="http://schemas.openxmlformats.org/officeDocument/2006/relationships" xmlns:m="http://schemas.openxmlformats.org/officeDocument/2006/math" xmlns:v="urn:schemas-microsoft-com:vml" xmlns:wp14="http://schemas.microsoft.com/office/word/2010/wordprocessingDrawing" xmlns:wp="http://schemas.openxmlformats.org/drawingml/2006/wordprocessingDrawing" xmlns:w10="urn:schemas-microsoft-com:office:word" xmlns:w="http://schemas.openxmlformats.org/wordprocessingml/2006/main" xmlns:w14="http://schemas.microsoft.com/office/word/2010/wordml" xmlns:w15="http://schemas.microsoft.com/office/word/2012/wordml" xmlns:w16cid="http://schemas.microsoft.com/office/word/2016/wordml/cid" xmlns:w16se="http://schemas.microsoft.com/office/word/2015/wordml/symex" xmlns:wpg="http://schemas.microsoft.com/office/word/2010/wordprocessingGroup" xmlns:wpi="http://schemas.microsoft.com/office/word/2010/wordprocessingInk" xmlns:wne="http://schemas.microsoft.com/office/word/2006/wordml" xmlns:wps="http://schemas.microsoft.com/office/word/2010/wordprocessingShape" mc:Ignorable="w14 w15 w16se w16cid wp14">
+<w:document xmlns:wpc="http://schemas.microsoft.com/office/word/2010/wordprocessingCanvas" xmlns:mc="http://schemas.openxmlformats.org/markup-compatibility/2006" xmlns:o="urn:schemas-microsoft-com:office:office" xmlns:r="http://schemas.openxmlformats.org/officeDocument/2006/relationships" xmlns:m="http://schemas.openxmlformats.org/officeDocument/2006/math" xmlns:v="urn:schemas-microsoft-com:vml" xmlns:wp14="http://schemas.microsoft.com/office/word/2010/wordprocessingDrawing" xmlns:wp="http://schemas.openxmlformats.org/drawingml/2006/wordprocessingDrawing" xmlns:w10="urn:schemas-microsoft-com:office:word" xmlns:w="http://schemas.openxmlformats.org/wordprocessingml/2006/main" xmlns:w14="http://schemas.microsoft.com/office/word/2010/wordml" xmlns:w15="http://schemas.microsoft.com/office/word/2012/wordml" xmlns:wpg="http://schemas.microsoft.com/office/word/2010/wordprocessingGroup" xmlns:wpi="http://schemas.microsoft.com/office/word/2010/wordprocessingInk" xmlns:wne="http://schemas.microsoft.com/office/word/2006/wordml" xmlns:wps="http://schemas.microsoft.com/office/word/2010/wordprocessingShape" mc:Ignorable="w14 w15 wp14">
   <w:body>
     <w:p>
       <w:pPr>
@@ -3736,7 +3736,7 @@
                 <w:rPr>
                   <w:rStyle w:val="Hyperlink"/>
                 </w:rPr>
-                <w:t>a</w:t>
+                <w:t>d</w:t>
               </w:r>
               <w:r>
                 <w:rPr>
@@ -3769,6 +3769,8 @@
                 <w:lang w:val="lt-LT"/>
               </w:rPr>
             </w:pPr>
+            <w:bookmarkStart w:id="1" w:name="_GoBack"/>
+            <w:bookmarkEnd w:id="1"/>
           </w:p>
           <w:p>
             <w:pPr>
@@ -3833,7 +3835,7 @@
 </file>
 
 <file path=word/endnotes.xml><?xml version="1.0" encoding="utf-8"?>
-<w:endnotes xmlns:wpc="http://schemas.microsoft.com/office/word/2010/wordprocessingCanvas" xmlns:cx="http://schemas.microsoft.com/office/drawing/2014/chartex" xmlns:cx1="http://schemas.microsoft.com/office/drawing/2015/9/8/chartex" xmlns:cx2="http://schemas.microsoft.com/office/drawing/2015/10/21/chartex" xmlns:cx3="http://schemas.microsoft.com/office/drawing/2016/5/9/chartex" xmlns:cx4="http://schemas.microsoft.com/office/drawing/2016/5/10/chartex" xmlns:cx5="http://schemas.microsoft.com/office/drawing/2016/5/11/chartex" xmlns:cx6="http://schemas.microsoft.com/office/drawing/2016/5/12/chartex" xmlns:cx7="http://schemas.microsoft.com/office/drawing/2016/5/13/chartex" xmlns:cx8="http://schemas.microsoft.com/office/drawing/2016/5/14/chartex" xmlns:mc="http://schemas.openxmlformats.org/markup-compatibility/2006" xmlns:aink="http://schemas.microsoft.com/office/drawing/2016/ink" xmlns:am3d="http://schemas.microsoft.com/office/drawing/2017/model3d" xmlns:o="urn:schemas-microsoft-com:office:office" xmlns:r="http://schemas.openxmlformats.org/officeDocument/2006/relationships" xmlns:m="http://schemas.openxmlformats.org/officeDocument/2006/math" xmlns:v="urn:schemas-microsoft-com:vml" xmlns:wp14="http://schemas.microsoft.com/office/word/2010/wordprocessingDrawing" xmlns:wp="http://schemas.openxmlformats.org/drawingml/2006/wordprocessingDrawing" xmlns:w10="urn:schemas-microsoft-com:office:word" xmlns:w="http://schemas.openxmlformats.org/wordprocessingml/2006/main" xmlns:w14="http://schemas.microsoft.com/office/word/2010/wordml" xmlns:w15="http://schemas.microsoft.com/office/word/2012/wordml" xmlns:w16cid="http://schemas.microsoft.com/office/word/2016/wordml/cid" xmlns:w16se="http://schemas.microsoft.com/office/word/2015/wordml/symex" xmlns:wpg="http://schemas.microsoft.com/office/word/2010/wordprocessingGroup" xmlns:wpi="http://schemas.microsoft.com/office/word/2010/wordprocessingInk" xmlns:wne="http://schemas.microsoft.com/office/word/2006/wordml" xmlns:wps="http://schemas.microsoft.com/office/word/2010/wordprocessingShape" mc:Ignorable="w14 w15 w16se w16cid wp14">
+<w:endnotes xmlns:wpc="http://schemas.microsoft.com/office/word/2010/wordprocessingCanvas" xmlns:mc="http://schemas.openxmlformats.org/markup-compatibility/2006" xmlns:o="urn:schemas-microsoft-com:office:office" xmlns:r="http://schemas.openxmlformats.org/officeDocument/2006/relationships" xmlns:m="http://schemas.openxmlformats.org/officeDocument/2006/math" xmlns:v="urn:schemas-microsoft-com:vml" xmlns:wp14="http://schemas.microsoft.com/office/word/2010/wordprocessingDrawing" xmlns:wp="http://schemas.openxmlformats.org/drawingml/2006/wordprocessingDrawing" xmlns:w10="urn:schemas-microsoft-com:office:word" xmlns:w="http://schemas.openxmlformats.org/wordprocessingml/2006/main" xmlns:w14="http://schemas.microsoft.com/office/word/2010/wordml" xmlns:w15="http://schemas.microsoft.com/office/word/2012/wordml" xmlns:wpg="http://schemas.microsoft.com/office/word/2010/wordprocessingGroup" xmlns:wpi="http://schemas.microsoft.com/office/word/2010/wordprocessingInk" xmlns:wne="http://schemas.microsoft.com/office/word/2006/wordml" xmlns:wps="http://schemas.microsoft.com/office/word/2010/wordprocessingShape" mc:Ignorable="w14 w15 wp14">
   <w:endnote w:type="separator" w:id="-1">
     <w:p>
       <w:pPr>
@@ -3858,7 +3860,7 @@
 </file>
 
 <file path=word/footer1.xml><?xml version="1.0" encoding="utf-8"?>
-<w:ftr xmlns:wpc="http://schemas.microsoft.com/office/word/2010/wordprocessingCanvas" xmlns:cx="http://schemas.microsoft.com/office/drawing/2014/chartex" xmlns:cx1="http://schemas.microsoft.com/office/drawing/2015/9/8/chartex" xmlns:cx2="http://schemas.microsoft.com/office/drawing/2015/10/21/chartex" xmlns:cx3="http://schemas.microsoft.com/office/drawing/2016/5/9/chartex" xmlns:cx4="http://schemas.microsoft.com/office/drawing/2016/5/10/chartex" xmlns:cx5="http://schemas.microsoft.com/office/drawing/2016/5/11/chartex" xmlns:cx6="http://schemas.microsoft.com/office/drawing/2016/5/12/chartex" xmlns:cx7="http://schemas.microsoft.com/office/drawing/2016/5/13/chartex" xmlns:cx8="http://schemas.microsoft.com/office/drawing/2016/5/14/chartex" xmlns:mc="http://schemas.openxmlformats.org/markup-compatibility/2006" xmlns:aink="http://schemas.microsoft.com/office/drawing/2016/ink" xmlns:am3d="http://schemas.microsoft.com/office/drawing/2017/model3d" xmlns:o="urn:schemas-microsoft-com:office:office" xmlns:r="http://schemas.openxmlformats.org/officeDocument/2006/relationships" xmlns:m="http://schemas.openxmlformats.org/officeDocument/2006/math" xmlns:v="urn:schemas-microsoft-com:vml" xmlns:wp14="http://schemas.microsoft.com/office/word/2010/wordprocessingDrawing" xmlns:wp="http://schemas.openxmlformats.org/drawingml/2006/wordprocessingDrawing" xmlns:w10="urn:schemas-microsoft-com:office:word" xmlns:w="http://schemas.openxmlformats.org/wordprocessingml/2006/main" xmlns:w14="http://schemas.microsoft.com/office/word/2010/wordml" xmlns:w15="http://schemas.microsoft.com/office/word/2012/wordml" xmlns:w16cid="http://schemas.microsoft.com/office/word/2016/wordml/cid" xmlns:w16se="http://schemas.microsoft.com/office/word/2015/wordml/symex" xmlns:wpg="http://schemas.microsoft.com/office/word/2010/wordprocessingGroup" xmlns:wpi="http://schemas.microsoft.com/office/word/2010/wordprocessingInk" xmlns:wne="http://schemas.microsoft.com/office/word/2006/wordml" xmlns:wps="http://schemas.microsoft.com/office/word/2010/wordprocessingShape" mc:Ignorable="w14 w15 w16se w16cid wp14">
+<w:ftr xmlns:wpc="http://schemas.microsoft.com/office/word/2010/wordprocessingCanvas" xmlns:mc="http://schemas.openxmlformats.org/markup-compatibility/2006" xmlns:o="urn:schemas-microsoft-com:office:office" xmlns:r="http://schemas.openxmlformats.org/officeDocument/2006/relationships" xmlns:m="http://schemas.openxmlformats.org/officeDocument/2006/math" xmlns:v="urn:schemas-microsoft-com:vml" xmlns:wp14="http://schemas.microsoft.com/office/word/2010/wordprocessingDrawing" xmlns:wp="http://schemas.openxmlformats.org/drawingml/2006/wordprocessingDrawing" xmlns:w10="urn:schemas-microsoft-com:office:word" xmlns:w="http://schemas.openxmlformats.org/wordprocessingml/2006/main" xmlns:w14="http://schemas.microsoft.com/office/word/2010/wordml" xmlns:w15="http://schemas.microsoft.com/office/word/2012/wordml" xmlns:wpg="http://schemas.microsoft.com/office/word/2010/wordprocessingGroup" xmlns:wpi="http://schemas.microsoft.com/office/word/2010/wordprocessingInk" xmlns:wne="http://schemas.microsoft.com/office/word/2006/wordml" xmlns:wps="http://schemas.microsoft.com/office/word/2010/wordprocessingShape" mc:Ignorable="w14 w15 wp14">
   <w:sdt>
     <w:sdtPr>
       <w:id w:val="-1615050631"/>
@@ -3888,7 +3890,7 @@
             <w:noProof/>
             <w:lang w:val="lt-LT"/>
           </w:rPr>
-          <w:t>3</w:t>
+          <w:t>2</w:t>
         </w:r>
         <w:r>
           <w:fldChar w:fldCharType="end"/>
@@ -3914,7 +3916,7 @@
 </file>
 
 <file path=word/footer2.xml><?xml version="1.0" encoding="utf-8"?>
-<w:ftr xmlns:wpc="http://schemas.microsoft.com/office/word/2010/wordprocessingCanvas" xmlns:cx="http://schemas.microsoft.com/office/drawing/2014/chartex" xmlns:cx1="http://schemas.microsoft.com/office/drawing/2015/9/8/chartex" xmlns:cx2="http://schemas.microsoft.com/office/drawing/2015/10/21/chartex" xmlns:cx3="http://schemas.microsoft.com/office/drawing/2016/5/9/chartex" xmlns:cx4="http://schemas.microsoft.com/office/drawing/2016/5/10/chartex" xmlns:cx5="http://schemas.microsoft.com/office/drawing/2016/5/11/chartex" xmlns:cx6="http://schemas.microsoft.com/office/drawing/2016/5/12/chartex" xmlns:cx7="http://schemas.microsoft.com/office/drawing/2016/5/13/chartex" xmlns:cx8="http://schemas.microsoft.com/office/drawing/2016/5/14/chartex" xmlns:mc="http://schemas.openxmlformats.org/markup-compatibility/2006" xmlns:aink="http://schemas.microsoft.com/office/drawing/2016/ink" xmlns:am3d="http://schemas.microsoft.com/office/drawing/2017/model3d" xmlns:o="urn:schemas-microsoft-com:office:office" xmlns:r="http://schemas.openxmlformats.org/officeDocument/2006/relationships" xmlns:m="http://schemas.openxmlformats.org/officeDocument/2006/math" xmlns:v="urn:schemas-microsoft-com:vml" xmlns:wp14="http://schemas.microsoft.com/office/word/2010/wordprocessingDrawing" xmlns:wp="http://schemas.openxmlformats.org/drawingml/2006/wordprocessingDrawing" xmlns:w10="urn:schemas-microsoft-com:office:word" xmlns:w="http://schemas.openxmlformats.org/wordprocessingml/2006/main" xmlns:w14="http://schemas.microsoft.com/office/word/2010/wordml" xmlns:w15="http://schemas.microsoft.com/office/word/2012/wordml" xmlns:w16cid="http://schemas.microsoft.com/office/word/2016/wordml/cid" xmlns:w16se="http://schemas.microsoft.com/office/word/2015/wordml/symex" xmlns:wpg="http://schemas.microsoft.com/office/word/2010/wordprocessingGroup" xmlns:wpi="http://schemas.microsoft.com/office/word/2010/wordprocessingInk" xmlns:wne="http://schemas.microsoft.com/office/word/2006/wordml" xmlns:wps="http://schemas.microsoft.com/office/word/2010/wordprocessingShape" mc:Ignorable="w14 w15 w16se w16cid wp14">
+<w:ftr xmlns:wpc="http://schemas.microsoft.com/office/word/2010/wordprocessingCanvas" xmlns:mc="http://schemas.openxmlformats.org/markup-compatibility/2006" xmlns:o="urn:schemas-microsoft-com:office:office" xmlns:r="http://schemas.openxmlformats.org/officeDocument/2006/relationships" xmlns:m="http://schemas.openxmlformats.org/officeDocument/2006/math" xmlns:v="urn:schemas-microsoft-com:vml" xmlns:wp14="http://schemas.microsoft.com/office/word/2010/wordprocessingDrawing" xmlns:wp="http://schemas.openxmlformats.org/drawingml/2006/wordprocessingDrawing" xmlns:w10="urn:schemas-microsoft-com:office:word" xmlns:w="http://schemas.openxmlformats.org/wordprocessingml/2006/main" xmlns:w14="http://schemas.microsoft.com/office/word/2010/wordml" xmlns:w15="http://schemas.microsoft.com/office/word/2012/wordml" xmlns:wpg="http://schemas.microsoft.com/office/word/2010/wordprocessingGroup" xmlns:wpi="http://schemas.microsoft.com/office/word/2010/wordprocessingInk" xmlns:wne="http://schemas.microsoft.com/office/word/2006/wordml" xmlns:wps="http://schemas.microsoft.com/office/word/2010/wordprocessingShape" mc:Ignorable="w14 w15 wp14">
   <w:sdt>
     <w:sdtPr>
       <w:id w:val="-887106485"/>
@@ -3944,7 +3946,7 @@
             <w:noProof/>
             <w:lang w:val="lt-LT"/>
           </w:rPr>
-          <w:t>5</w:t>
+          <w:t>4</w:t>
         </w:r>
         <w:r>
           <w:fldChar w:fldCharType="end"/>
@@ -3969,7 +3971,7 @@
 </file>
 
 <file path=word/footnotes.xml><?xml version="1.0" encoding="utf-8"?>
-<w:footnotes xmlns:wpc="http://schemas.microsoft.com/office/word/2010/wordprocessingCanvas" xmlns:cx="http://schemas.microsoft.com/office/drawing/2014/chartex" xmlns:cx1="http://schemas.microsoft.com/office/drawing/2015/9/8/chartex" xmlns:cx2="http://schemas.microsoft.com/office/drawing/2015/10/21/chartex" xmlns:cx3="http://schemas.microsoft.com/office/drawing/2016/5/9/chartex" xmlns:cx4="http://schemas.microsoft.com/office/drawing/2016/5/10/chartex" xmlns:cx5="http://schemas.microsoft.com/office/drawing/2016/5/11/chartex" xmlns:cx6="http://schemas.microsoft.com/office/drawing/2016/5/12/chartex" xmlns:cx7="http://schemas.microsoft.com/office/drawing/2016/5/13/chartex" xmlns:cx8="http://schemas.microsoft.com/office/drawing/2016/5/14/chartex" xmlns:mc="http://schemas.openxmlformats.org/markup-compatibility/2006" xmlns:aink="http://schemas.microsoft.com/office/drawing/2016/ink" xmlns:am3d="http://schemas.microsoft.com/office/drawing/2017/model3d" xmlns:o="urn:schemas-microsoft-com:office:office" xmlns:r="http://schemas.openxmlformats.org/officeDocument/2006/relationships" xmlns:m="http://schemas.openxmlformats.org/officeDocument/2006/math" xmlns:v="urn:schemas-microsoft-com:vml" xmlns:wp14="http://schemas.microsoft.com/office/word/2010/wordprocessingDrawing" xmlns:wp="http://schemas.openxmlformats.org/drawingml/2006/wordprocessingDrawing" xmlns:w10="urn:schemas-microsoft-com:office:word" xmlns:w="http://schemas.openxmlformats.org/wordprocessingml/2006/main" xmlns:w14="http://schemas.microsoft.com/office/word/2010/wordml" xmlns:w15="http://schemas.microsoft.com/office/word/2012/wordml" xmlns:w16cid="http://schemas.microsoft.com/office/word/2016/wordml/cid" xmlns:w16se="http://schemas.microsoft.com/office/word/2015/wordml/symex" xmlns:wpg="http://schemas.microsoft.com/office/word/2010/wordprocessingGroup" xmlns:wpi="http://schemas.microsoft.com/office/word/2010/wordprocessingInk" xmlns:wne="http://schemas.microsoft.com/office/word/2006/wordml" xmlns:wps="http://schemas.microsoft.com/office/word/2010/wordprocessingShape" mc:Ignorable="w14 w15 w16se w16cid wp14">
+<w:footnotes xmlns:wpc="http://schemas.microsoft.com/office/word/2010/wordprocessingCanvas" xmlns:mc="http://schemas.openxmlformats.org/markup-compatibility/2006" xmlns:o="urn:schemas-microsoft-com:office:office" xmlns:r="http://schemas.openxmlformats.org/officeDocument/2006/relationships" xmlns:m="http://schemas.openxmlformats.org/officeDocument/2006/math" xmlns:v="urn:schemas-microsoft-com:vml" xmlns:wp14="http://schemas.microsoft.com/office/word/2010/wordprocessingDrawing" xmlns:wp="http://schemas.openxmlformats.org/drawingml/2006/wordprocessingDrawing" xmlns:w10="urn:schemas-microsoft-com:office:word" xmlns:w="http://schemas.openxmlformats.org/wordprocessingml/2006/main" xmlns:w14="http://schemas.microsoft.com/office/word/2010/wordml" xmlns:w15="http://schemas.microsoft.com/office/word/2012/wordml" xmlns:wpg="http://schemas.microsoft.com/office/word/2010/wordprocessingGroup" xmlns:wpi="http://schemas.microsoft.com/office/word/2010/wordprocessingInk" xmlns:wne="http://schemas.microsoft.com/office/word/2006/wordml" xmlns:wps="http://schemas.microsoft.com/office/word/2010/wordprocessingShape" mc:Ignorable="w14 w15 wp14">
   <w:footnote w:type="separator" w:id="-1">
     <w:p>
       <w:pPr>
@@ -3994,7 +3996,7 @@
 </file>
 
 <file path=word/numbering.xml><?xml version="1.0" encoding="utf-8"?>
-<w:numbering xmlns:wpc="http://schemas.microsoft.com/office/word/2010/wordprocessingCanvas" xmlns:cx="http://schemas.microsoft.com/office/drawing/2014/chartex" xmlns:cx1="http://schemas.microsoft.com/office/drawing/2015/9/8/chartex" xmlns:cx2="http://schemas.microsoft.com/office/drawing/2015/10/21/chartex" xmlns:cx3="http://schemas.microsoft.com/office/drawing/2016/5/9/chartex" xmlns:cx4="http://schemas.microsoft.com/office/drawing/2016/5/10/chartex" xmlns:cx5="http://schemas.microsoft.com/office/drawing/2016/5/11/chartex" xmlns:cx6="http://schemas.microsoft.com/office/drawing/2016/5/12/chartex" xmlns:cx7="http://schemas.microsoft.com/office/drawing/2016/5/13/chartex" xmlns:cx8="http://schemas.microsoft.com/office/drawing/2016/5/14/chartex" xmlns:mc="http://schemas.openxmlformats.org/markup-compatibility/2006" xmlns:aink="http://schemas.microsoft.com/office/drawing/2016/ink" xmlns:am3d="http://schemas.microsoft.com/office/drawing/2017/model3d" xmlns:o="urn:schemas-microsoft-com:office:office" xmlns:r="http://schemas.openxmlformats.org/officeDocument/2006/relationships" xmlns:m="http://schemas.openxmlformats.org/officeDocument/2006/math" xmlns:v="urn:schemas-microsoft-com:vml" xmlns:wp14="http://schemas.microsoft.com/office/word/2010/wordprocessingDrawing" xmlns:wp="http://schemas.openxmlformats.org/drawingml/2006/wordprocessingDrawing" xmlns:w10="urn:schemas-microsoft-com:office:word" xmlns:w="http://schemas.openxmlformats.org/wordprocessingml/2006/main" xmlns:w14="http://schemas.microsoft.com/office/word/2010/wordml" xmlns:w15="http://schemas.microsoft.com/office/word/2012/wordml" xmlns:w16cid="http://schemas.microsoft.com/office/word/2016/wordml/cid" xmlns:w16se="http://schemas.microsoft.com/office/word/2015/wordml/symex" xmlns:wpg="http://schemas.microsoft.com/office/word/2010/wordprocessingGroup" xmlns:wpi="http://schemas.microsoft.com/office/word/2010/wordprocessingInk" xmlns:wne="http://schemas.microsoft.com/office/word/2006/wordml" xmlns:wps="http://schemas.microsoft.com/office/word/2010/wordprocessingShape" mc:Ignorable="w14 w15 w16se w16cid wp14">
+<w:numbering xmlns:wpc="http://schemas.microsoft.com/office/word/2010/wordprocessingCanvas" xmlns:mc="http://schemas.openxmlformats.org/markup-compatibility/2006" xmlns:o="urn:schemas-microsoft-com:office:office" xmlns:r="http://schemas.openxmlformats.org/officeDocument/2006/relationships" xmlns:m="http://schemas.openxmlformats.org/officeDocument/2006/math" xmlns:v="urn:schemas-microsoft-com:vml" xmlns:wp14="http://schemas.microsoft.com/office/word/2010/wordprocessingDrawing" xmlns:wp="http://schemas.openxmlformats.org/drawingml/2006/wordprocessingDrawing" xmlns:w10="urn:schemas-microsoft-com:office:word" xmlns:w="http://schemas.openxmlformats.org/wordprocessingml/2006/main" xmlns:w14="http://schemas.microsoft.com/office/word/2010/wordml" xmlns:w15="http://schemas.microsoft.com/office/word/2012/wordml" xmlns:wpg="http://schemas.microsoft.com/office/word/2010/wordprocessingGroup" xmlns:wpi="http://schemas.microsoft.com/office/word/2010/wordprocessingInk" xmlns:wne="http://schemas.microsoft.com/office/word/2006/wordml" xmlns:wps="http://schemas.microsoft.com/office/word/2010/wordprocessingShape" mc:Ignorable="w14 w15 wp14">
   <w:abstractNum w:abstractNumId="0" w15:restartNumberingAfterBreak="0">
     <w:nsid w:val="13B11414"/>
     <w:multiLevelType w:val="hybridMultilevel"/>
@@ -5217,7 +5219,7 @@
 </file>
 
 <file path=word/styles.xml><?xml version="1.0" encoding="utf-8"?>
-<w:styles xmlns:mc="http://schemas.openxmlformats.org/markup-compatibility/2006" xmlns:r="http://schemas.openxmlformats.org/officeDocument/2006/relationships" xmlns:w="http://schemas.openxmlformats.org/wordprocessingml/2006/main" xmlns:w14="http://schemas.microsoft.com/office/word/2010/wordml" xmlns:w15="http://schemas.microsoft.com/office/word/2012/wordml" xmlns:w16cid="http://schemas.microsoft.com/office/word/2016/wordml/cid" xmlns:w16se="http://schemas.microsoft.com/office/word/2015/wordml/symex" mc:Ignorable="w14 w15 w16se w16cid">
+<w:styles xmlns:mc="http://schemas.openxmlformats.org/markup-compatibility/2006" xmlns:r="http://schemas.openxmlformats.org/officeDocument/2006/relationships" xmlns:w="http://schemas.openxmlformats.org/wordprocessingml/2006/main" xmlns:w14="http://schemas.microsoft.com/office/word/2010/wordml" xmlns:w15="http://schemas.microsoft.com/office/word/2012/wordml" mc:Ignorable="w14 w15">
   <w:docDefaults>
     <w:rPrDefault>
       <w:rPr>
@@ -5233,7 +5235,7 @@
       </w:pPr>
     </w:pPrDefault>
   </w:docDefaults>
-  <w:latentStyles w:defLockedState="0" w:defUIPriority="99" w:defSemiHidden="0" w:defUnhideWhenUsed="0" w:defQFormat="0" w:count="376">
+  <w:latentStyles w:defLockedState="0" w:defUIPriority="99" w:defSemiHidden="0" w:defUnhideWhenUsed="0" w:defQFormat="0" w:count="371">
     <w:lsdException w:name="Normal" w:uiPriority="0" w:qFormat="1"/>
     <w:lsdException w:name="heading 1" w:uiPriority="9" w:qFormat="1"/>
     <w:lsdException w:name="heading 2" w:semiHidden="1" w:uiPriority="9" w:unhideWhenUsed="1" w:qFormat="1"/>
@@ -5596,11 +5598,6 @@
     <w:lsdException w:name="List Table 5 Dark Accent 6" w:uiPriority="50"/>
     <w:lsdException w:name="List Table 6 Colorful Accent 6" w:uiPriority="51"/>
     <w:lsdException w:name="List Table 7 Colorful Accent 6" w:uiPriority="52"/>
-    <w:lsdException w:name="Mention" w:semiHidden="1" w:unhideWhenUsed="1"/>
-    <w:lsdException w:name="Smart Hyperlink" w:semiHidden="1" w:unhideWhenUsed="1"/>
-    <w:lsdException w:name="Hashtag" w:semiHidden="1" w:unhideWhenUsed="1"/>
-    <w:lsdException w:name="Unresolved Mention" w:semiHidden="1" w:unhideWhenUsed="1"/>
-    <w:lsdException w:name="Smart Link" w:semiHidden="1" w:unhideWhenUsed="1"/>
   </w:latentStyles>
   <w:style w:type="paragraph" w:default="1" w:styleId="Normal">
     <w:name w:val="Normal"/>
@@ -5821,7 +5818,7 @@
       <w:shd w:val="clear" w:color="auto" w:fill="E1DFDD"/>
     </w:rPr>
   </w:style>
-  <w:style w:type="character" w:styleId="UnresolvedMention">
+  <w:style w:type="character" w:customStyle="1" w:styleId="UnresolvedMention">
     <w:name w:val="Unresolved Mention"/>
     <w:basedOn w:val="DefaultParagraphFont"/>
     <w:uiPriority w:val="99"/>
@@ -6231,7 +6228,7 @@
 </file>
 
 <file path=customXml/itemProps1.xml><?xml version="1.0" encoding="utf-8"?>
-<ds:datastoreItem xmlns:ds="http://schemas.openxmlformats.org/officeDocument/2006/customXml" ds:itemID="{F935F73A-848D-4E5C-B168-D17E8B92DE5B}">
+<ds:datastoreItem xmlns:ds="http://schemas.openxmlformats.org/officeDocument/2006/customXml" ds:itemID="{D48C468B-BCF7-4B31-9D6B-2D17FC9FDDF3}">
   <ds:schemaRefs>
     <ds:schemaRef ds:uri="http://schemas.openxmlformats.org/officeDocument/2006/bibliography"/>
   </ds:schemaRefs>

</xml_diff>